<commit_message>
doc('modelisation_du_probleme_du_voyageur'): Mise à jour de la doc pour permettre de ne pas prendre en compte plusieurs boucles pour le problème. Ainsi obtenir qu’une seule boucle.
</commit_message>
<xml_diff>
--- a/src/cplex/Modelisation_du_probleme_du_voyageur.docx
+++ b/src/cplex/Modelisation_du_probleme_du_voyageur.docx
@@ -128,43 +128,7 @@
         <w:rPr>
           <w:rFonts w:eastAsiaTheme="minorEastAsia"/>
         </w:rPr>
-        <w:t xml:space="preserve"> = l</w:t>
-      </w:r>
-      <w:r>
-        <w:rPr>
-          <w:rFonts w:eastAsiaTheme="minorEastAsia"/>
-        </w:rPr>
-        <w:t>e</w:t>
-      </w:r>
-      <w:r>
-        <w:rPr>
-          <w:rFonts w:eastAsiaTheme="minorEastAsia"/>
-        </w:rPr>
-        <w:t xml:space="preserve"> </w:t>
-      </w:r>
-      <w:r>
-        <w:rPr>
-          <w:rFonts w:eastAsiaTheme="minorEastAsia"/>
-        </w:rPr>
-        <w:t>cout</w:t>
-      </w:r>
-      <w:r>
-        <w:rPr>
-          <w:rFonts w:eastAsiaTheme="minorEastAsia"/>
-        </w:rPr>
-        <w:t>/</w:t>
-      </w:r>
-      <w:r>
-        <w:rPr>
-          <w:rFonts w:eastAsiaTheme="minorEastAsia"/>
-        </w:rPr>
-        <w:t>la durée</w:t>
-      </w:r>
-      <w:r>
-        <w:rPr>
-          <w:rFonts w:eastAsiaTheme="minorEastAsia"/>
-        </w:rPr>
-        <w:t xml:space="preserve"> du trajet entre le point i et j du graphe.</w:t>
+        <w:t xml:space="preserve"> = le cout/la durée du trajet entre le point i et j du graphe.</w:t>
       </w:r>
     </w:p>
     <w:p>
@@ -513,6 +477,133 @@
         <w:rPr>
           <w:b/>
           <w:bCs/>
+          <w:noProof/>
+          <w:u w:val="single"/>
+        </w:rPr>
+        <mc:AlternateContent>
+          <mc:Choice Requires="wps">
+            <w:drawing>
+              <wp:anchor distT="0" distB="0" distL="114300" distR="114300" simplePos="0" relativeHeight="251665408" behindDoc="0" locked="0" layoutInCell="1" allowOverlap="1" wp14:anchorId="1807E8BA" wp14:editId="562BFAC4">
+                <wp:simplePos x="0" y="0"/>
+                <wp:positionH relativeFrom="page">
+                  <wp:posOffset>4425527</wp:posOffset>
+                </wp:positionH>
+                <wp:positionV relativeFrom="paragraph">
+                  <wp:posOffset>1276138</wp:posOffset>
+                </wp:positionV>
+                <wp:extent cx="2508250" cy="660400"/>
+                <wp:effectExtent l="0" t="0" r="25400" b="25400"/>
+                <wp:wrapNone/>
+                <wp:docPr id="3" name="Zone de texte 3"/>
+                <wp:cNvGraphicFramePr/>
+                <a:graphic xmlns:a="http://schemas.openxmlformats.org/drawingml/2006/main">
+                  <a:graphicData uri="http://schemas.microsoft.com/office/word/2010/wordprocessingShape">
+                    <wps:wsp>
+                      <wps:cNvSpPr txBox="1"/>
+                      <wps:spPr>
+                        <a:xfrm>
+                          <a:off x="0" y="0"/>
+                          <a:ext cx="2508250" cy="660400"/>
+                        </a:xfrm>
+                        <a:prstGeom prst="rect">
+                          <a:avLst/>
+                        </a:prstGeom>
+                        <a:noFill/>
+                        <a:ln w="6350">
+                          <a:solidFill>
+                            <a:schemeClr val="tx1"/>
+                          </a:solidFill>
+                        </a:ln>
+                      </wps:spPr>
+                      <wps:txbx>
+                        <w:txbxContent>
+                          <w:p>
+                            <w:pPr>
+                              <w:rPr>
+                                <w:rFonts w:eastAsiaTheme="minorEastAsia"/>
+                              </w:rPr>
+                            </w:pPr>
+                            <w:r>
+                              <w:rPr>
+                                <w:rFonts w:eastAsiaTheme="minorEastAsia"/>
+                              </w:rPr>
+                              <w:t xml:space="preserve">Permet de ne pas prendre en compte multiple boucles pour le problème. Ainsi obtenir </w:t>
+                            </w:r>
+                            <w:r>
+                              <w:rPr>
+                                <w:rFonts w:eastAsiaTheme="minorEastAsia"/>
+                              </w:rPr>
+                              <w:t>qu’une seule boucle</w:t>
+                            </w:r>
+                            <w:r>
+                              <w:rPr>
+                                <w:rFonts w:eastAsiaTheme="minorEastAsia"/>
+                              </w:rPr>
+                              <w:t>.</w:t>
+                            </w:r>
+                          </w:p>
+                        </w:txbxContent>
+                      </wps:txbx>
+                      <wps:bodyPr rot="0" spcFirstLastPara="0" vertOverflow="overflow" horzOverflow="overflow" vert="horz" wrap="square" lIns="91440" tIns="45720" rIns="91440" bIns="45720" numCol="1" spcCol="0" rtlCol="0" fromWordArt="0" anchor="t" anchorCtr="0" forceAA="0" compatLnSpc="1">
+                        <a:prstTxWarp prst="textNoShape">
+                          <a:avLst/>
+                        </a:prstTxWarp>
+                        <a:noAutofit/>
+                      </wps:bodyPr>
+                    </wps:wsp>
+                  </a:graphicData>
+                </a:graphic>
+                <wp14:sizeRelH relativeFrom="margin">
+                  <wp14:pctWidth>0</wp14:pctWidth>
+                </wp14:sizeRelH>
+                <wp14:sizeRelV relativeFrom="margin">
+                  <wp14:pctHeight>0</wp14:pctHeight>
+                </wp14:sizeRelV>
+              </wp:anchor>
+            </w:drawing>
+          </mc:Choice>
+          <mc:Fallback>
+            <w:pict>
+              <v:shape w14:anchorId="1807E8BA" id="Zone de texte 3" o:spid="_x0000_s1027" type="#_x0000_t202" style="position:absolute;margin-left:348.45pt;margin-top:100.5pt;width:197.5pt;height:52pt;z-index:251665408;visibility:visible;mso-wrap-style:square;mso-width-percent:0;mso-height-percent:0;mso-wrap-distance-left:9pt;mso-wrap-distance-top:0;mso-wrap-distance-right:9pt;mso-wrap-distance-bottom:0;mso-position-horizontal:absolute;mso-position-horizontal-relative:page;mso-position-vertical:absolute;mso-position-vertical-relative:text;mso-width-percent:0;mso-height-percent:0;mso-width-relative:margin;mso-height-relative:margin;v-text-anchor:top" o:gfxdata="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" filled="f" strokecolor="black [3213]" strokeweight=".5pt">
+                <v:textbox>
+                  <w:txbxContent>
+                    <w:p>
+                      <w:pPr>
+                        <w:rPr>
+                          <w:rFonts w:eastAsiaTheme="minorEastAsia"/>
+                        </w:rPr>
+                      </w:pPr>
+                      <w:r>
+                        <w:rPr>
+                          <w:rFonts w:eastAsiaTheme="minorEastAsia"/>
+                        </w:rPr>
+                        <w:t xml:space="preserve">Permet de ne pas prendre en compte multiple boucles pour le problème. Ainsi obtenir </w:t>
+                      </w:r>
+                      <w:r>
+                        <w:rPr>
+                          <w:rFonts w:eastAsiaTheme="minorEastAsia"/>
+                        </w:rPr>
+                        <w:t>qu’une seule boucle</w:t>
+                      </w:r>
+                      <w:r>
+                        <w:rPr>
+                          <w:rFonts w:eastAsiaTheme="minorEastAsia"/>
+                        </w:rPr>
+                        <w:t>.</w:t>
+                      </w:r>
+                    </w:p>
+                  </w:txbxContent>
+                </v:textbox>
+                <w10:wrap anchorx="page"/>
+              </v:shape>
+            </w:pict>
+          </mc:Fallback>
+        </mc:AlternateContent>
+      </w:r>
+      <w:r>
+        <w:rPr>
+          <w:b/>
+          <w:bCs/>
           <w:u w:val="single"/>
         </w:rPr>
         <w:t>Contraintes :</w:t>
@@ -536,16 +627,7 @@
             <w:rPr>
               <w:rFonts w:ascii="Cambria Math" w:hAnsi="Cambria Math" w:cs="Cambria Math"/>
             </w:rPr>
-            <m:t>∀</m:t>
-          </m:r>
-          <m:r>
-            <m:rPr>
-              <m:sty m:val="p"/>
-            </m:rPr>
-            <w:rPr>
-              <w:rFonts w:ascii="Cambria Math" w:hAnsi="Cambria Math" w:cs="Cambria Math"/>
-            </w:rPr>
-            <m:t>j</m:t>
+            <m:t>∀j</m:t>
           </m:r>
           <m:r>
             <m:rPr>
@@ -577,7 +659,17 @@
                   <w:rStyle w:val="hgkelc"/>
                   <w:rFonts w:ascii="Cambria Math" w:hAnsi="Cambria Math" w:cs="Cambria Math"/>
                 </w:rPr>
-                <m:t>0,n</m:t>
+                <m:t>0,</m:t>
+              </m:r>
+              <m:r>
+                <m:rPr>
+                  <m:sty m:val="p"/>
+                </m:rPr>
+                <w:rPr>
+                  <w:rStyle w:val="hgkelc"/>
+                  <w:rFonts w:ascii="Cambria Math" w:hAnsi="Cambria Math" w:cs="Cambria Math"/>
+                </w:rPr>
+                <m:t>m</m:t>
               </m:r>
               <m:ctrlPr>
                 <w:rPr>
@@ -592,7 +684,21 @@
               <w:rStyle w:val="wdg-select-all-ok"/>
               <w:rFonts w:ascii="Cambria Math" w:hAnsi="Cambria Math" w:cs="Cambria Math"/>
             </w:rPr>
-            <m:t xml:space="preserve">    </m:t>
+            <m:t xml:space="preserve"> </m:t>
+          </m:r>
+          <m:r>
+            <w:rPr>
+              <w:rStyle w:val="wdg-select-all-ok"/>
+              <w:rFonts w:ascii="Cambria Math" w:hAnsi="Cambria Math" w:cs="Cambria Math"/>
+            </w:rPr>
+            <m:t xml:space="preserve">                           </m:t>
+          </m:r>
+          <m:r>
+            <w:rPr>
+              <w:rStyle w:val="wdg-select-all-ok"/>
+              <w:rFonts w:ascii="Cambria Math" w:hAnsi="Cambria Math" w:cs="Cambria Math"/>
+            </w:rPr>
+            <m:t xml:space="preserve">   </m:t>
           </m:r>
           <m:nary>
             <m:naryPr>
@@ -610,13 +716,7 @@
                 <w:rPr>
                   <w:rFonts w:ascii="Cambria Math" w:hAnsi="Cambria Math"/>
                 </w:rPr>
-                <m:t>i=0</m:t>
-              </m:r>
-              <m:r>
-                <w:rPr>
-                  <w:rFonts w:ascii="Cambria Math" w:hAnsi="Cambria Math"/>
-                </w:rPr>
-                <m:t>,i≠j</m:t>
+                <m:t>i=0,i≠j</m:t>
               </m:r>
             </m:sub>
             <m:sup>
@@ -660,13 +760,7 @@
             <w:rPr>
               <w:rFonts w:ascii="Cambria Math" w:hAnsi="Cambria Math"/>
             </w:rPr>
-            <m:t xml:space="preserve">= </m:t>
-          </m:r>
-          <m:r>
-            <w:rPr>
-              <w:rFonts w:ascii="Cambria Math" w:hAnsi="Cambria Math"/>
-            </w:rPr>
-            <m:t>1</m:t>
+            <m:t>= 1</m:t>
           </m:r>
         </m:oMath>
       </m:oMathPara>
@@ -684,16 +778,7 @@
             <w:rPr>
               <w:rFonts w:ascii="Cambria Math" w:hAnsi="Cambria Math" w:cs="Cambria Math"/>
             </w:rPr>
-            <m:t>∀</m:t>
-          </m:r>
-          <m:r>
-            <m:rPr>
-              <m:sty m:val="p"/>
-            </m:rPr>
-            <w:rPr>
-              <w:rFonts w:ascii="Cambria Math" w:hAnsi="Cambria Math" w:cs="Cambria Math"/>
-            </w:rPr>
-            <m:t>i</m:t>
+            <m:t>∀i</m:t>
           </m:r>
           <m:r>
             <m:rPr>
@@ -740,7 +825,21 @@
               <w:rStyle w:val="wdg-select-all-ok"/>
               <w:rFonts w:ascii="Cambria Math" w:hAnsi="Cambria Math" w:cs="Cambria Math"/>
             </w:rPr>
-            <m:t xml:space="preserve">    </m:t>
+            <m:t xml:space="preserve">   </m:t>
+          </m:r>
+          <m:r>
+            <w:rPr>
+              <w:rStyle w:val="wdg-select-all-ok"/>
+              <w:rFonts w:ascii="Cambria Math" w:hAnsi="Cambria Math" w:cs="Cambria Math"/>
+            </w:rPr>
+            <m:t xml:space="preserve">                            </m:t>
+          </m:r>
+          <m:r>
+            <w:rPr>
+              <w:rStyle w:val="wdg-select-all-ok"/>
+              <w:rFonts w:ascii="Cambria Math" w:hAnsi="Cambria Math" w:cs="Cambria Math"/>
+            </w:rPr>
+            <m:t xml:space="preserve"> </m:t>
           </m:r>
           <m:nary>
             <m:naryPr>
@@ -758,13 +857,7 @@
                 <w:rPr>
                   <w:rFonts w:ascii="Cambria Math" w:hAnsi="Cambria Math"/>
                 </w:rPr>
-                <m:t>j</m:t>
-              </m:r>
-              <m:r>
-                <w:rPr>
-                  <w:rFonts w:ascii="Cambria Math" w:hAnsi="Cambria Math"/>
-                </w:rPr>
-                <m:t>=0,i≠j</m:t>
+                <m:t>j=0,i≠j</m:t>
               </m:r>
             </m:sub>
             <m:sup>
@@ -813,7 +906,295 @@
         </m:oMath>
       </m:oMathPara>
     </w:p>
-    <w:p/>
+    <w:p>
+      <m:oMathPara>
+        <m:oMathParaPr>
+          <m:jc m:val="left"/>
+        </m:oMathParaPr>
+        <m:oMath>
+          <m:r>
+            <m:rPr>
+              <m:sty m:val="p"/>
+            </m:rPr>
+            <w:rPr>
+              <w:rFonts w:ascii="Cambria Math" w:hAnsi="Cambria Math" w:cs="Cambria Math"/>
+            </w:rPr>
+            <m:t>∀i</m:t>
+          </m:r>
+          <m:r>
+            <m:rPr>
+              <m:sty m:val="p"/>
+            </m:rPr>
+            <w:rPr>
+              <w:rStyle w:val="hgkelc"/>
+              <w:rFonts w:ascii="Cambria Math" w:hAnsi="Cambria Math" w:cs="Cambria Math"/>
+            </w:rPr>
+            <m:t>∈</m:t>
+          </m:r>
+          <m:d>
+            <m:dPr>
+              <m:begChr m:val="⟦"/>
+              <m:endChr m:val="⟧"/>
+              <m:ctrlPr>
+                <w:rPr>
+                  <w:rStyle w:val="hgkelc"/>
+                  <w:rFonts w:ascii="Cambria Math" w:hAnsi="Cambria Math" w:cs="Cambria Math"/>
+                </w:rPr>
+              </m:ctrlPr>
+            </m:dPr>
+            <m:e>
+              <m:r>
+                <m:rPr>
+                  <m:sty m:val="p"/>
+                </m:rPr>
+                <w:rPr>
+                  <w:rStyle w:val="hgkelc"/>
+                  <w:rFonts w:ascii="Cambria Math" w:hAnsi="Cambria Math" w:cs="Cambria Math"/>
+                </w:rPr>
+                <m:t>0,n</m:t>
+              </m:r>
+              <m:ctrlPr>
+                <w:rPr>
+                  <w:rStyle w:val="wdg-select-all-ok"/>
+                  <w:rFonts w:ascii="Cambria Math" w:hAnsi="Cambria Math" w:cs="Cambria Math"/>
+                </w:rPr>
+              </m:ctrlPr>
+            </m:e>
+          </m:d>
+          <m:r>
+            <w:rPr>
+              <w:rStyle w:val="wdg-select-all-ok"/>
+              <w:rFonts w:ascii="Cambria Math" w:hAnsi="Cambria Math" w:cs="Cambria Math"/>
+            </w:rPr>
+            <m:t xml:space="preserve"> </m:t>
+          </m:r>
+          <m:r>
+            <w:rPr>
+              <w:rStyle w:val="wdg-select-all-ok"/>
+              <w:rFonts w:ascii="Cambria Math" w:hAnsi="Cambria Math" w:cs="Cambria Math"/>
+            </w:rPr>
+            <m:t xml:space="preserve">, </m:t>
+          </m:r>
+          <m:r>
+            <m:rPr>
+              <m:sty m:val="p"/>
+            </m:rPr>
+            <w:rPr>
+              <w:rFonts w:ascii="Cambria Math" w:hAnsi="Cambria Math" w:cs="Cambria Math"/>
+            </w:rPr>
+            <m:t>∀</m:t>
+          </m:r>
+          <m:r>
+            <m:rPr>
+              <m:sty m:val="p"/>
+            </m:rPr>
+            <w:rPr>
+              <w:rFonts w:ascii="Cambria Math" w:hAnsi="Cambria Math" w:cs="Cambria Math"/>
+            </w:rPr>
+            <m:t>j</m:t>
+          </m:r>
+          <m:r>
+            <m:rPr>
+              <m:sty m:val="p"/>
+            </m:rPr>
+            <w:rPr>
+              <w:rStyle w:val="hgkelc"/>
+              <w:rFonts w:ascii="Cambria Math" w:hAnsi="Cambria Math" w:cs="Cambria Math"/>
+            </w:rPr>
+            <m:t>∈</m:t>
+          </m:r>
+          <m:d>
+            <m:dPr>
+              <m:begChr m:val="⟦"/>
+              <m:endChr m:val="⟧"/>
+              <m:ctrlPr>
+                <w:rPr>
+                  <w:rStyle w:val="hgkelc"/>
+                  <w:rFonts w:ascii="Cambria Math" w:hAnsi="Cambria Math" w:cs="Cambria Math"/>
+                </w:rPr>
+              </m:ctrlPr>
+            </m:dPr>
+            <m:e>
+              <m:r>
+                <m:rPr>
+                  <m:sty m:val="p"/>
+                </m:rPr>
+                <w:rPr>
+                  <w:rStyle w:val="hgkelc"/>
+                  <w:rFonts w:ascii="Cambria Math" w:hAnsi="Cambria Math" w:cs="Cambria Math"/>
+                </w:rPr>
+                <m:t>0,</m:t>
+              </m:r>
+              <m:r>
+                <m:rPr>
+                  <m:sty m:val="p"/>
+                </m:rPr>
+                <w:rPr>
+                  <w:rStyle w:val="hgkelc"/>
+                  <w:rFonts w:ascii="Cambria Math" w:hAnsi="Cambria Math" w:cs="Cambria Math"/>
+                </w:rPr>
+                <m:t>m</m:t>
+              </m:r>
+              <m:ctrlPr>
+                <w:rPr>
+                  <w:rStyle w:val="wdg-select-all-ok"/>
+                  <w:rFonts w:ascii="Cambria Math" w:hAnsi="Cambria Math" w:cs="Cambria Math"/>
+                </w:rPr>
+              </m:ctrlPr>
+            </m:e>
+          </m:d>
+          <m:r>
+            <w:rPr>
+              <w:rStyle w:val="wdg-select-all-ok"/>
+              <w:rFonts w:ascii="Cambria Math" w:hAnsi="Cambria Math" w:cs="Cambria Math"/>
+            </w:rPr>
+            <m:t xml:space="preserve"> </m:t>
+          </m:r>
+          <m:r>
+            <w:rPr>
+              <w:rStyle w:val="wdg-select-all-ok"/>
+              <w:rFonts w:ascii="Cambria Math" w:hAnsi="Cambria Math" w:cs="Cambria Math"/>
+            </w:rPr>
+            <m:t xml:space="preserve">      </m:t>
+          </m:r>
+          <m:r>
+            <w:rPr>
+              <w:rStyle w:val="wdg-select-all-ok"/>
+              <w:rFonts w:ascii="Cambria Math" w:hAnsi="Cambria Math" w:cs="Cambria Math"/>
+            </w:rPr>
+            <m:t xml:space="preserve">   </m:t>
+          </m:r>
+          <m:sSub>
+            <m:sSubPr>
+              <m:ctrlPr>
+                <w:rPr>
+                  <w:rFonts w:ascii="Cambria Math" w:hAnsi="Cambria Math"/>
+                  <w:i/>
+                </w:rPr>
+              </m:ctrlPr>
+            </m:sSubPr>
+            <m:e>
+              <m:r>
+                <w:rPr>
+                  <w:rFonts w:ascii="Cambria Math" w:hAnsi="Cambria Math"/>
+                </w:rPr>
+                <m:t>u</m:t>
+              </m:r>
+            </m:e>
+            <m:sub>
+              <m:r>
+                <w:rPr>
+                  <w:rFonts w:ascii="Cambria Math" w:hAnsi="Cambria Math"/>
+                </w:rPr>
+                <m:t>i</m:t>
+              </m:r>
+            </m:sub>
+          </m:sSub>
+          <m:r>
+            <w:rPr>
+              <w:rFonts w:ascii="Cambria Math" w:hAnsi="Cambria Math"/>
+            </w:rPr>
+            <m:t>-</m:t>
+          </m:r>
+          <m:sSub>
+            <m:sSubPr>
+              <m:ctrlPr>
+                <w:rPr>
+                  <w:rFonts w:ascii="Cambria Math" w:hAnsi="Cambria Math"/>
+                  <w:i/>
+                </w:rPr>
+              </m:ctrlPr>
+            </m:sSubPr>
+            <m:e>
+              <m:r>
+                <w:rPr>
+                  <w:rFonts w:ascii="Cambria Math" w:hAnsi="Cambria Math"/>
+                </w:rPr>
+                <m:t>u</m:t>
+              </m:r>
+            </m:e>
+            <m:sub>
+              <m:r>
+                <w:rPr>
+                  <w:rFonts w:ascii="Cambria Math" w:hAnsi="Cambria Math"/>
+                </w:rPr>
+                <m:t>j</m:t>
+              </m:r>
+            </m:sub>
+          </m:sSub>
+          <m:r>
+            <w:rPr>
+              <w:rFonts w:ascii="Cambria Math" w:hAnsi="Cambria Math"/>
+            </w:rPr>
+            <m:t>+</m:t>
+          </m:r>
+          <m:d>
+            <m:dPr>
+              <m:ctrlPr>
+                <w:rPr>
+                  <w:rFonts w:ascii="Cambria Math" w:hAnsi="Cambria Math"/>
+                  <w:i/>
+                </w:rPr>
+              </m:ctrlPr>
+            </m:dPr>
+            <m:e>
+              <m:r>
+                <w:rPr>
+                  <w:rFonts w:ascii="Cambria Math" w:hAnsi="Cambria Math"/>
+                </w:rPr>
+                <m:t>n-1</m:t>
+              </m:r>
+            </m:e>
+          </m:d>
+          <m:sSub>
+            <m:sSubPr>
+              <m:ctrlPr>
+                <w:rPr>
+                  <w:rFonts w:ascii="Cambria Math" w:hAnsi="Cambria Math"/>
+                  <w:i/>
+                </w:rPr>
+              </m:ctrlPr>
+            </m:sSubPr>
+            <m:e>
+              <m:r>
+                <w:rPr>
+                  <w:rFonts w:ascii="Cambria Math" w:hAnsi="Cambria Math"/>
+                </w:rPr>
+                <m:t>x</m:t>
+              </m:r>
+            </m:e>
+            <m:sub>
+              <m:r>
+                <w:rPr>
+                  <w:rFonts w:ascii="Cambria Math" w:hAnsi="Cambria Math"/>
+                </w:rPr>
+                <m:t>ij</m:t>
+              </m:r>
+            </m:sub>
+          </m:sSub>
+          <m:r>
+            <w:rPr>
+              <w:rFonts w:ascii="Cambria Math" w:hAnsi="Cambria Math"/>
+            </w:rPr>
+            <m:t>≤n-2</m:t>
+          </m:r>
+          <m:r>
+            <w:rPr>
+              <w:rFonts w:ascii="Cambria Math" w:hAnsi="Cambria Math"/>
+            </w:rPr>
+            <w:br/>
+          </m:r>
+        </m:oMath>
+        <m:oMath>
+          <m:r>
+            <w:rPr>
+              <w:rFonts w:ascii="Cambria Math" w:hAnsi="Cambria Math"/>
+            </w:rPr>
+            <m:t xml:space="preserve">             , i≠j</m:t>
+          </m:r>
+        </m:oMath>
+      </m:oMathPara>
+    </w:p>
     <w:p>
       <w:pPr>
         <w:rPr>
@@ -883,19 +1264,7 @@
                               <w:rPr>
                                 <w:rFonts w:eastAsiaTheme="minorEastAsia"/>
                               </w:rPr>
-                              <w:t xml:space="preserve">On recherche la distance minimale à parcourir entre </w:t>
-                            </w:r>
-                            <w:r>
-                              <w:rPr>
-                                <w:rFonts w:eastAsiaTheme="minorEastAsia"/>
-                              </w:rPr>
-                              <w:t>tous les points</w:t>
-                            </w:r>
-                            <w:r>
-                              <w:rPr>
-                                <w:rFonts w:eastAsiaTheme="minorEastAsia"/>
-                              </w:rPr>
-                              <w:t>.</w:t>
+                              <w:t>On recherche la distance minimale à parcourir entre tous les points.</w:t>
                             </w:r>
                           </w:p>
                         </w:txbxContent>
@@ -920,7 +1289,7 @@
           </mc:Choice>
           <mc:Fallback>
             <w:pict>
-              <v:shape w14:anchorId="2E75CEBA" id="Zone de texte 6" o:spid="_x0000_s1027" type="#_x0000_t202" style="position:absolute;margin-left:114.4pt;margin-top:25pt;width:253.5pt;height:37.5pt;z-index:251663360;visibility:visible;mso-wrap-style:square;mso-width-percent:0;mso-height-percent:0;mso-wrap-distance-left:9pt;mso-wrap-distance-top:0;mso-wrap-distance-right:9pt;mso-wrap-distance-bottom:0;mso-position-horizontal:absolute;mso-position-horizontal-relative:text;mso-position-vertical:absolute;mso-position-vertical-relative:text;mso-width-percent:0;mso-height-percent:0;mso-width-relative:margin;mso-height-relative:margin;v-text-anchor:top" o:gfxdata="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" filled="f" strokecolor="black [3213]" strokeweight=".5pt">
+              <v:shape w14:anchorId="2E75CEBA" id="Zone de texte 6" o:spid="_x0000_s1028" type="#_x0000_t202" style="position:absolute;margin-left:114.4pt;margin-top:25pt;width:253.5pt;height:37.5pt;z-index:251663360;visibility:visible;mso-wrap-style:square;mso-width-percent:0;mso-height-percent:0;mso-wrap-distance-left:9pt;mso-wrap-distance-top:0;mso-wrap-distance-right:9pt;mso-wrap-distance-bottom:0;mso-position-horizontal:absolute;mso-position-horizontal-relative:text;mso-position-vertical:absolute;mso-position-vertical-relative:text;mso-width-percent:0;mso-height-percent:0;mso-width-relative:margin;mso-height-relative:margin;v-text-anchor:top" o:gfxdata="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" filled="f" strokecolor="black [3213]" strokeweight=".5pt">
                 <v:textbox>
                   <w:txbxContent>
                     <w:p>
@@ -933,19 +1302,7 @@
                         <w:rPr>
                           <w:rFonts w:eastAsiaTheme="minorEastAsia"/>
                         </w:rPr>
-                        <w:t xml:space="preserve">On recherche la distance minimale à parcourir entre </w:t>
-                      </w:r>
-                      <w:r>
-                        <w:rPr>
-                          <w:rFonts w:eastAsiaTheme="minorEastAsia"/>
-                        </w:rPr>
-                        <w:t>tous les points</w:t>
-                      </w:r>
-                      <w:r>
-                        <w:rPr>
-                          <w:rFonts w:eastAsiaTheme="minorEastAsia"/>
-                        </w:rPr>
-                        <w:t>.</w:t>
+                        <w:t>On recherche la distance minimale à parcourir entre tous les points.</w:t>
                       </w:r>
                     </w:p>
                   </w:txbxContent>
@@ -1028,13 +1385,7 @@
                     <w:rPr>
                       <w:rFonts w:ascii="Cambria Math" w:hAnsi="Cambria Math"/>
                     </w:rPr>
-                    <m:t>j=0</m:t>
-                  </m:r>
-                  <m:r>
-                    <w:rPr>
-                      <w:rFonts w:ascii="Cambria Math" w:hAnsi="Cambria Math"/>
-                    </w:rPr>
-                    <m:t>,j≠i</m:t>
+                    <m:t>j=0,j≠i</m:t>
                   </m:r>
                 </m:sub>
                 <m:sup>
@@ -1574,6 +1925,16 @@
     <w:basedOn w:val="Policepardfaut"/>
     <w:rsid w:val="00974DF7"/>
   </w:style>
+  <w:style w:type="character" w:styleId="Textedelespacerserv">
+    <w:name w:val="Placeholder Text"/>
+    <w:basedOn w:val="Policepardfaut"/>
+    <w:uiPriority w:val="99"/>
+    <w:semiHidden/>
+    <w:rsid w:val="002A67E3"/>
+    <w:rPr>
+      <w:color w:val="808080"/>
+    </w:rPr>
+  </w:style>
 </w:styles>
 </file>
 

</xml_diff>